<commit_message>
Upgrade Swagger to use Highlight-Plugin
</commit_message>
<xml_diff>
--- a/poi-tl/src/test/resources/swagger/swagger.docx
+++ b/poi-tl/src/test/resources/swagger/swagger.docx
@@ -683,21 +683,7 @@
               <w:rPr>
                 <w:rFonts w:hint="eastAsia"/>
               </w:rPr>
-              <w:t>[?</w:t>
-            </w:r>
-            <w:proofErr w:type="gramStart"/>
-            <w:r>
-              <w:rPr>
-                <w:rFonts w:hint="eastAsia"/>
-              </w:rPr>
-              <w:t>schema][</w:t>
-            </w:r>
-            <w:proofErr w:type="gramEnd"/>
-            <w:r>
-              <w:rPr>
-                <w:rFonts w:hint="eastAsia"/>
-              </w:rPr>
-              <w:t>=#this]</w:t>
+              <w:t>[?schema][=#this]</w:t>
             </w:r>
             <w:r>
               <w:rPr>
@@ -916,7 +902,6 @@
               </w:rPr>
               <w:t>?</w:t>
             </w:r>
-            <w:proofErr w:type="gramStart"/>
             <w:r>
               <w:rPr>
                 <w:rFonts w:hint="eastAsia"/>
@@ -927,14 +912,7 @@
               <w:rPr>
                 <w:rFonts w:hint="eastAsia"/>
               </w:rPr>
-              <w:t>[</w:t>
-            </w:r>
-            <w:proofErr w:type="gramEnd"/>
-            <w:r>
-              <w:rPr>
-                <w:rFonts w:hint="eastAsia"/>
-              </w:rPr>
-              <w:t>=#this][/schema]</w:t>
+              <w:t>[=#this][/schema]</w:t>
             </w:r>
           </w:p>
         </w:tc>
@@ -1123,21 +1101,7 @@
               <w:rPr>
                 <w:rFonts w:hint="eastAsia"/>
               </w:rPr>
-              <w:t>[name]</w:t>
-            </w:r>
-            <w:proofErr w:type="gramStart"/>
-            <w:r>
-              <w:rPr>
-                <w:rFonts w:hint="eastAsia"/>
-              </w:rPr>
-              <w:t>[?required</w:t>
-            </w:r>
-            <w:proofErr w:type="gramEnd"/>
-            <w:r>
-              <w:rPr>
-                <w:rFonts w:hint="eastAsia"/>
-              </w:rPr>
-              <w:t>]</w:t>
+              <w:t>[name][?required]</w:t>
             </w:r>
             <w:r>
               <w:rPr>
@@ -1190,7 +1154,6 @@
               </w:rPr>
               <w:t>?</w:t>
             </w:r>
-            <w:proofErr w:type="gramStart"/>
             <w:r>
               <w:rPr>
                 <w:rFonts w:hint="eastAsia"/>
@@ -1201,14 +1164,7 @@
               <w:rPr>
                 <w:rFonts w:hint="eastAsia"/>
               </w:rPr>
-              <w:t>[</w:t>
-            </w:r>
-            <w:proofErr w:type="gramEnd"/>
-            <w:r>
-              <w:rPr>
-                <w:rFonts w:hint="eastAsia"/>
-              </w:rPr>
-              <w:t>=#thi</w:t>
+              <w:t>[=#thi</w:t>
             </w:r>
             <w:r>
               <w:rPr>
@@ -1249,78 +1205,52 @@
     <w:p>
       <w:pPr>
         <w:spacing w:before="0" w:after="0" w:line="240" w:lineRule="atLeast"/>
+        <w:rPr>
+          <w:rFonts w:hint="eastAsia"/>
+        </w:rPr>
       </w:pPr>
     </w:p>
-    <w:tbl>
-      <w:tblPr>
-        <w:tblStyle w:val="afa"/>
-        <w:tblW w:w="0" w:type="auto"/>
-        <w:tblBorders>
-          <w:top w:val="none" w:sz="0" w:space="0" w:color="auto"/>
-          <w:left w:val="none" w:sz="0" w:space="0" w:color="auto"/>
-          <w:bottom w:val="none" w:sz="0" w:space="0" w:color="auto"/>
-          <w:right w:val="none" w:sz="0" w:space="0" w:color="auto"/>
-        </w:tblBorders>
-        <w:shd w:val="clear" w:color="auto" w:fill="666666"/>
-        <w:tblLook w:val="04A0" w:firstRow="1" w:lastRow="0" w:firstColumn="1" w:lastColumn="0" w:noHBand="0" w:noVBand="1"/>
-      </w:tblPr>
-      <w:tblGrid>
-        <w:gridCol w:w="8516"/>
-      </w:tblGrid>
-      <w:tr>
-        <w:trPr>
-          <w:cnfStyle w:val="100000000000" w:firstRow="1" w:lastRow="0" w:firstColumn="0" w:lastColumn="0" w:oddVBand="0" w:evenVBand="0" w:oddHBand="0" w:evenHBand="0" w:firstRowFirstColumn="0" w:firstRowLastColumn="0" w:lastRowFirstColumn="0" w:lastRowLastColumn="0"/>
-        </w:trPr>
-        <w:tc>
-          <w:tcPr>
-            <w:cnfStyle w:val="001000000000" w:firstRow="0" w:lastRow="0" w:firstColumn="1" w:lastColumn="0" w:oddVBand="0" w:evenVBand="0" w:oddHBand="0" w:evenHBand="0" w:firstRowFirstColumn="0" w:firstRowLastColumn="0" w:lastRowFirstColumn="0" w:lastRowLastColumn="0"/>
-            <w:tcW w:w="8516" w:type="dxa"/>
-            <w:shd w:val="clear" w:color="auto" w:fill="666666"/>
-          </w:tcPr>
-          <w:p>
-            <w:pPr>
-              <w:widowControl w:val="0"/>
-              <w:spacing w:line="240" w:lineRule="atLeast"/>
-              <w:rPr>
-                <w:rFonts w:ascii="Consolas" w:hAnsi="Consolas"/>
-                <w:sz w:val="16"/>
-                <w:szCs w:val="16"/>
-              </w:rPr>
-            </w:pPr>
-            <w:r>
-              <w:rPr>
-                <w:rFonts w:ascii="Consolas" w:hAnsi="Consolas"/>
-                <w:sz w:val="16"/>
-                <w:szCs w:val="16"/>
-              </w:rPr>
-              <w:t>{{?codes</w:t>
-            </w:r>
-            <w:proofErr w:type="gramStart"/>
-            <w:r>
-              <w:rPr>
-                <w:rFonts w:ascii="Consolas" w:hAnsi="Consolas"/>
-                <w:sz w:val="16"/>
-                <w:szCs w:val="16"/>
-              </w:rPr>
-              <w:t>}}{</w:t>
-            </w:r>
-            <w:proofErr w:type="gramEnd"/>
-            <w:r>
-              <w:rPr>
-                <w:rFonts w:ascii="Consolas" w:hAnsi="Consolas"/>
-                <w:sz w:val="16"/>
-                <w:szCs w:val="16"/>
-              </w:rPr>
-              <w:t>{=#this}}{{/codes}}</w:t>
-            </w:r>
-          </w:p>
-        </w:tc>
-      </w:tr>
-    </w:tbl>
     <w:p>
       <w:pPr>
         <w:spacing w:before="0" w:after="0" w:line="240" w:lineRule="atLeast"/>
-      </w:pPr>
+        <w:rPr>
+          <w:rFonts w:ascii="Consolas" w:hAnsi="Consolas" w:cs="Consolas"/>
+          <w:sz w:val="16"/>
+          <w:szCs w:val="16"/>
+        </w:rPr>
+      </w:pPr>
+      <w:r>
+        <w:rPr>
+          <w:rFonts w:ascii="Consolas" w:hAnsi="Consolas" w:cs="Consolas"/>
+          <w:sz w:val="16"/>
+          <w:szCs w:val="16"/>
+        </w:rPr>
+        <w:t>{{</w:t>
+      </w:r>
+      <w:r>
+        <w:rPr>
+          <w:rFonts w:ascii="Consolas" w:hAnsi="Consolas" w:cs="Consolas"/>
+          <w:sz w:val="16"/>
+          <w:szCs w:val="16"/>
+        </w:rPr>
+        <w:t>definition</w:t>
+      </w:r>
+      <w:r>
+        <w:rPr>
+          <w:rFonts w:ascii="Consolas" w:hAnsi="Consolas" w:cs="Consolas" w:hint="eastAsia"/>
+          <w:sz w:val="16"/>
+          <w:szCs w:val="16"/>
+        </w:rPr>
+        <w:t>C</w:t>
+      </w:r>
+      <w:r>
+        <w:rPr>
+          <w:rFonts w:ascii="Consolas" w:hAnsi="Consolas" w:cs="Consolas"/>
+          <w:sz w:val="16"/>
+          <w:szCs w:val="16"/>
+        </w:rPr>
+        <w:t>ode}}</w:t>
+      </w:r>
     </w:p>
     <w:p>
       <w:r>
@@ -4770,11 +4700,6 @@
     <w:lsdException w:name="Book Title" w:uiPriority="33" w:qFormat="1"/>
     <w:lsdException w:name="Bibliography" w:semiHidden="1" w:uiPriority="37" w:unhideWhenUsed="1"/>
     <w:lsdException w:name="TOC Heading" w:semiHidden="1" w:uiPriority="39" w:unhideWhenUsed="1" w:qFormat="1"/>
-    <w:lsdException w:name="Plain Table 5" w:semiHidden="1" w:unhideWhenUsed="1"/>
-    <w:lsdException w:name="Grid Table Light" w:semiHidden="1" w:unhideWhenUsed="1"/>
-    <w:lsdException w:name="Grid Table 1 Light" w:semiHidden="1" w:unhideWhenUsed="1"/>
-    <w:lsdException w:name="Grid Table 2" w:semiHidden="1" w:unhideWhenUsed="1"/>
-    <w:lsdException w:name="Grid Table 3" w:semiHidden="1" w:unhideWhenUsed="1"/>
     <w:lsdException w:name="Grid Table 4" w:uiPriority="49"/>
     <w:lsdException w:name="Grid Table 5 Dark" w:uiPriority="50"/>
     <w:lsdException w:name="Grid Table 6 Colorful" w:uiPriority="51"/>

</xml_diff>